<commit_message>
final changes, updated doc
</commit_message>
<xml_diff>
--- a/Documentation.docx
+++ b/Documentation.docx
@@ -80,49 +80,7 @@
           <w:sz w:val="24"/>
           <w:szCs w:val="24"/>
         </w:rPr>
-        <w:t xml:space="preserve">Table framework containing </w:t>
-      </w:r>
-      <w:r>
-        <w:rPr>
-          <w:sz w:val="24"/>
-          <w:szCs w:val="24"/>
-        </w:rPr>
-        <w:t xml:space="preserve">the </w:t>
-      </w:r>
-      <w:r>
-        <w:rPr>
-          <w:sz w:val="24"/>
-          <w:szCs w:val="24"/>
-        </w:rPr>
-        <w:t>col</w:t>
-      </w:r>
-      <w:r>
-        <w:rPr>
-          <w:sz w:val="24"/>
-          <w:szCs w:val="24"/>
-        </w:rPr>
-        <w:t xml:space="preserve">umn </w:t>
-      </w:r>
-      <w:r>
-        <w:rPr>
-          <w:sz w:val="24"/>
-          <w:szCs w:val="24"/>
-        </w:rPr>
-        <w:t>name and respective col</w:t>
-      </w:r>
-      <w:r>
-        <w:rPr>
-          <w:sz w:val="24"/>
-          <w:szCs w:val="24"/>
-        </w:rPr>
-        <w:t>umn</w:t>
-      </w:r>
-      <w:r>
-        <w:rPr>
-          <w:sz w:val="24"/>
-          <w:szCs w:val="24"/>
-        </w:rPr>
-        <w:t xml:space="preserve"> span</w:t>
+        <w:t>Table framework containing the column name and respective column span</w:t>
       </w:r>
     </w:p>
     <w:p>
@@ -143,14 +101,7 @@
           <w:sz w:val="24"/>
           <w:szCs w:val="24"/>
         </w:rPr>
-        <w:t xml:space="preserve">This way new status pages can be added to pages.js irrespective of number of </w:t>
-      </w:r>
-      <w:r>
-        <w:rPr>
-          <w:sz w:val="24"/>
-          <w:szCs w:val="24"/>
-        </w:rPr>
-        <w:t>columns</w:t>
+        <w:t>This way new status pages can be added to pages.js irrespective of number of columns</w:t>
       </w:r>
     </w:p>
     <w:p>
@@ -179,7 +130,7 @@
           <w:sz w:val="24"/>
           <w:szCs w:val="24"/>
         </w:rPr>
-        <w:t>A</w:t>
+        <w:t>a</w:t>
       </w:r>
       <w:r>
         <w:rPr>
@@ -194,21 +145,7 @@
           <w:sz w:val="24"/>
           <w:szCs w:val="24"/>
         </w:rPr>
-        <w:t xml:space="preserve"> to get list of services and filtered the array for the </w:t>
-      </w:r>
-      <w:r>
-        <w:rPr>
-          <w:sz w:val="24"/>
-          <w:szCs w:val="24"/>
-        </w:rPr>
-        <w:t>required</w:t>
-      </w:r>
-      <w:r>
-        <w:rPr>
-          <w:sz w:val="24"/>
-          <w:szCs w:val="24"/>
-        </w:rPr>
-        <w:t xml:space="preserve"> service of interest</w:t>
+        <w:t xml:space="preserve"> to get list of services and filtered the array for the required service of interest</w:t>
       </w:r>
     </w:p>
     <w:p>
@@ -229,21 +166,7 @@
           <w:sz w:val="24"/>
           <w:szCs w:val="24"/>
         </w:rPr>
-        <w:t xml:space="preserve">Event pipeline and </w:t>
-      </w:r>
-      <w:r>
-        <w:rPr>
-          <w:sz w:val="24"/>
-          <w:szCs w:val="24"/>
-        </w:rPr>
-        <w:t>Alerting</w:t>
-      </w:r>
-      <w:r>
-        <w:rPr>
-          <w:sz w:val="24"/>
-          <w:szCs w:val="24"/>
-        </w:rPr>
-        <w:t xml:space="preserve"> engine</w:t>
+        <w:t>Event pipeline and Alerting engine</w:t>
       </w:r>
     </w:p>
     <w:p>
@@ -317,21 +240,7 @@
           <w:sz w:val="24"/>
           <w:szCs w:val="24"/>
         </w:rPr>
-        <w:t>I made a default Azure object containing Virtual machines and Cloud service keys with "operational"</w:t>
-      </w:r>
-      <w:r>
-        <w:rPr>
-          <w:sz w:val="24"/>
-          <w:szCs w:val="24"/>
-        </w:rPr>
-        <w:t xml:space="preserve"> </w:t>
-      </w:r>
-      <w:r>
-        <w:rPr>
-          <w:sz w:val="24"/>
-          <w:szCs w:val="24"/>
-        </w:rPr>
-        <w:t>values</w:t>
+        <w:t>I made a default Azure object containing Virtual machines and Cloud service keys with "operational" values</w:t>
       </w:r>
     </w:p>
     <w:p>
@@ -359,21 +268,7 @@
           <w:sz w:val="24"/>
           <w:szCs w:val="24"/>
         </w:rPr>
-        <w:t>bjective is that if xml data reports faults relating to cloud services and virtual machines, I</w:t>
-      </w:r>
-      <w:r>
-        <w:rPr>
-          <w:sz w:val="24"/>
-          <w:szCs w:val="24"/>
-        </w:rPr>
-        <w:t xml:space="preserve"> </w:t>
-      </w:r>
-      <w:r>
-        <w:rPr>
-          <w:sz w:val="24"/>
-          <w:szCs w:val="24"/>
-        </w:rPr>
-        <w:t>update</w:t>
+        <w:t>bjective is that if xml data reports faults relating to cloud services and virtual machines, I update</w:t>
       </w:r>
       <w:r>
         <w:rPr>
@@ -415,7 +310,16 @@
           <w:sz w:val="24"/>
           <w:szCs w:val="24"/>
         </w:rPr>
-        <w:t>I was not able to get any faults relating to these services properly parse the xml to the needed json object</w:t>
+        <w:t>I was not able to get any faults relating to these services pro</w:t>
+      </w:r>
+      <w:bookmarkStart w:id="0" w:name="_GoBack"/>
+      <w:bookmarkEnd w:id="0"/>
+      <w:r>
+        <w:rPr>
+          <w:sz w:val="24"/>
+          <w:szCs w:val="24"/>
+        </w:rPr>
+        <w:t>perly parse the xml to the needed json object</w:t>
       </w:r>
     </w:p>
     <w:p>
@@ -510,8 +414,6 @@
           <w:szCs w:val="24"/>
         </w:rPr>
       </w:pPr>
-      <w:bookmarkStart w:id="0" w:name="_GoBack"/>
-      <w:bookmarkEnd w:id="0"/>
     </w:p>
     <w:p>
       <w:pPr>
@@ -529,6 +431,14 @@
           <w:szCs w:val="24"/>
         </w:rPr>
         <w:t>What I did not do</w:t>
+      </w:r>
+      <w:r>
+        <w:rPr>
+          <w:b/>
+          <w:sz w:val="24"/>
+          <w:szCs w:val="24"/>
+        </w:rPr>
+        <w:t xml:space="preserve"> (Add new status pages)</w:t>
       </w:r>
     </w:p>
     <w:p>
@@ -570,35 +480,7 @@
           <w:sz w:val="24"/>
           <w:szCs w:val="24"/>
         </w:rPr>
-        <w:t>Like</w:t>
-      </w:r>
-      <w:r>
-        <w:rPr>
-          <w:sz w:val="24"/>
-          <w:szCs w:val="24"/>
-        </w:rPr>
-        <w:t xml:space="preserve"> adding new services to the status page, adding new status</w:t>
-      </w:r>
-      <w:r>
-        <w:rPr>
-          <w:sz w:val="24"/>
-          <w:szCs w:val="24"/>
-        </w:rPr>
-        <w:t xml:space="preserve"> </w:t>
-      </w:r>
-      <w:r>
-        <w:rPr>
-          <w:sz w:val="24"/>
-          <w:szCs w:val="24"/>
-        </w:rPr>
-        <w:t>pages will add new object to pages.js</w:t>
-      </w:r>
-      <w:r>
-        <w:rPr>
-          <w:sz w:val="24"/>
-          <w:szCs w:val="24"/>
-        </w:rPr>
-        <w:t xml:space="preserve"> data</w:t>
+        <w:t>Like adding new services to the status page, adding new status pages will add new object to pages.js data</w:t>
       </w:r>
     </w:p>
     <w:p>
@@ -657,14 +539,7 @@
           <w:szCs w:val="24"/>
         </w:rPr>
         <w:lastRenderedPageBreak/>
-        <w:t xml:space="preserve"> </w:t>
-      </w:r>
-      <w:r>
-        <w:rPr>
-          <w:sz w:val="24"/>
-          <w:szCs w:val="24"/>
-        </w:rPr>
-        <w:t xml:space="preserve">With </w:t>
+        <w:t xml:space="preserve"> With </w:t>
       </w:r>
       <w:proofErr w:type="spellStart"/>
       <w:r>
@@ -680,21 +555,7 @@
           <w:sz w:val="24"/>
           <w:szCs w:val="24"/>
         </w:rPr>
-        <w:t xml:space="preserve">, I will combine the </w:t>
-      </w:r>
-      <w:r>
-        <w:rPr>
-          <w:sz w:val="24"/>
-          <w:szCs w:val="24"/>
-        </w:rPr>
-        <w:t>object data</w:t>
-      </w:r>
-      <w:r>
-        <w:rPr>
-          <w:sz w:val="24"/>
-          <w:szCs w:val="24"/>
-        </w:rPr>
-        <w:t xml:space="preserve"> from pages.js with the </w:t>
+        <w:t xml:space="preserve">, I will combine the object data from pages.js with the </w:t>
       </w:r>
       <w:proofErr w:type="spellStart"/>
       <w:r>
@@ -731,14 +592,7 @@
           <w:sz w:val="24"/>
           <w:szCs w:val="24"/>
         </w:rPr>
-        <w:t xml:space="preserve">Another way will be to move the pages.js data to the redux state and directly update it with new status pages </w:t>
-      </w:r>
-      <w:r>
-        <w:rPr>
-          <w:sz w:val="24"/>
-          <w:szCs w:val="24"/>
-        </w:rPr>
-        <w:t>data</w:t>
+        <w:t>Another way will be to move the pages.js data to the redux state and directly update it with new status pages data</w:t>
       </w:r>
     </w:p>
     <w:p>
@@ -780,28 +634,7 @@
           <w:sz w:val="24"/>
           <w:szCs w:val="24"/>
         </w:rPr>
-        <w:t>Required</w:t>
-      </w:r>
-      <w:r>
-        <w:rPr>
-          <w:sz w:val="24"/>
-          <w:szCs w:val="24"/>
-        </w:rPr>
-        <w:t xml:space="preserve"> form data </w:t>
-      </w:r>
-      <w:r>
-        <w:rPr>
-          <w:sz w:val="24"/>
-          <w:szCs w:val="24"/>
-        </w:rPr>
-        <w:t xml:space="preserve">is </w:t>
-      </w:r>
-      <w:r>
-        <w:rPr>
-          <w:sz w:val="24"/>
-          <w:szCs w:val="24"/>
-        </w:rPr>
-        <w:t xml:space="preserve">status </w:t>
+        <w:t xml:space="preserve">Required form data is status </w:t>
       </w:r>
       <w:r>
         <w:rPr>
@@ -831,21 +664,7 @@
           <w:sz w:val="24"/>
           <w:szCs w:val="24"/>
         </w:rPr>
-        <w:t xml:space="preserve"> </w:t>
-      </w:r>
-      <w:r>
-        <w:rPr>
-          <w:sz w:val="24"/>
-          <w:szCs w:val="24"/>
-        </w:rPr>
-        <w:t xml:space="preserve">along </w:t>
-      </w:r>
-      <w:r>
-        <w:rPr>
-          <w:sz w:val="24"/>
-          <w:szCs w:val="24"/>
-        </w:rPr>
-        <w:t>with number to specify column span,</w:t>
+        <w:t xml:space="preserve"> along with number to specify column span,</w:t>
       </w:r>
     </w:p>
     <w:p>
@@ -1275,71 +1094,105 @@
       <w:pPr>
         <w:spacing w:line="360" w:lineRule="auto"/>
         <w:rPr>
-          <w:sz w:val="24"/>
-          <w:szCs w:val="24"/>
-        </w:rPr>
-      </w:pPr>
-      <w:r>
-        <w:rPr>
-          <w:sz w:val="24"/>
-          <w:szCs w:val="24"/>
-        </w:rPr>
-        <w:tab/>
-      </w:r>
-      <w:r>
-        <w:rPr>
-          <w:sz w:val="24"/>
-          <w:szCs w:val="24"/>
-        </w:rPr>
-        <w:tab/>
-      </w:r>
-    </w:p>
-    <w:p>
-      <w:pPr>
-        <w:spacing w:line="360" w:lineRule="auto"/>
-        <w:rPr>
-          <w:sz w:val="24"/>
-          <w:szCs w:val="24"/>
-        </w:rPr>
-      </w:pPr>
-      <w:r>
-        <w:rPr>
-          <w:sz w:val="24"/>
-          <w:szCs w:val="24"/>
-        </w:rPr>
-        <w:tab/>
-      </w:r>
-    </w:p>
-    <w:p>
-      <w:pPr>
-        <w:spacing w:line="360" w:lineRule="auto"/>
-        <w:rPr>
-          <w:sz w:val="24"/>
-          <w:szCs w:val="24"/>
-        </w:rPr>
-      </w:pPr>
-      <w:r>
-        <w:rPr>
-          <w:sz w:val="24"/>
-          <w:szCs w:val="24"/>
-        </w:rPr>
-        <w:tab/>
-      </w:r>
-    </w:p>
-    <w:p>
-      <w:pPr>
-        <w:spacing w:line="360" w:lineRule="auto"/>
-        <w:rPr>
-          <w:sz w:val="24"/>
-          <w:szCs w:val="24"/>
-        </w:rPr>
-      </w:pPr>
-      <w:r>
-        <w:rPr>
-          <w:sz w:val="24"/>
-          <w:szCs w:val="24"/>
-        </w:rPr>
-        <w:tab/>
+          <w:b/>
+          <w:sz w:val="24"/>
+          <w:szCs w:val="24"/>
+        </w:rPr>
+      </w:pPr>
+      <w:r>
+        <w:rPr>
+          <w:b/>
+          <w:sz w:val="24"/>
+          <w:szCs w:val="24"/>
+        </w:rPr>
+        <w:t>Time spent</w:t>
+      </w:r>
+      <w:r>
+        <w:rPr>
+          <w:b/>
+          <w:sz w:val="24"/>
+          <w:szCs w:val="24"/>
+        </w:rPr>
+        <w:t xml:space="preserve"> (10hrs)</w:t>
+      </w:r>
+    </w:p>
+    <w:p>
+      <w:pPr>
+        <w:pStyle w:val="ListParagraph"/>
+        <w:numPr>
+          <w:ilvl w:val="0"/>
+          <w:numId w:val="6"/>
+        </w:numPr>
+        <w:spacing w:line="360" w:lineRule="auto"/>
+        <w:rPr>
+          <w:sz w:val="24"/>
+          <w:szCs w:val="24"/>
+        </w:rPr>
+      </w:pPr>
+      <w:r>
+        <w:rPr>
+          <w:sz w:val="24"/>
+          <w:szCs w:val="24"/>
+        </w:rPr>
+        <w:t xml:space="preserve">3hrs to go through the assignment requirements, study the status pages (Azure and Datadog) and how to query the </w:t>
+      </w:r>
+      <w:proofErr w:type="spellStart"/>
+      <w:r>
+        <w:rPr>
+          <w:sz w:val="24"/>
+          <w:szCs w:val="24"/>
+        </w:rPr>
+        <w:t>api</w:t>
+      </w:r>
+      <w:proofErr w:type="spellEnd"/>
+      <w:r>
+        <w:rPr>
+          <w:sz w:val="24"/>
+          <w:szCs w:val="24"/>
+        </w:rPr>
+        <w:t>, and set up development environment</w:t>
+      </w:r>
+    </w:p>
+    <w:p>
+      <w:pPr>
+        <w:pStyle w:val="ListParagraph"/>
+        <w:numPr>
+          <w:ilvl w:val="0"/>
+          <w:numId w:val="6"/>
+        </w:numPr>
+        <w:spacing w:line="360" w:lineRule="auto"/>
+        <w:rPr>
+          <w:sz w:val="24"/>
+          <w:szCs w:val="24"/>
+        </w:rPr>
+      </w:pPr>
+      <w:r>
+        <w:rPr>
+          <w:sz w:val="24"/>
+          <w:szCs w:val="24"/>
+        </w:rPr>
+        <w:t>4hrs developing the project</w:t>
+      </w:r>
+    </w:p>
+    <w:p>
+      <w:pPr>
+        <w:pStyle w:val="ListParagraph"/>
+        <w:numPr>
+          <w:ilvl w:val="0"/>
+          <w:numId w:val="6"/>
+        </w:numPr>
+        <w:spacing w:line="360" w:lineRule="auto"/>
+        <w:rPr>
+          <w:sz w:val="24"/>
+          <w:szCs w:val="24"/>
+        </w:rPr>
+      </w:pPr>
+      <w:r>
+        <w:rPr>
+          <w:sz w:val="24"/>
+          <w:szCs w:val="24"/>
+        </w:rPr>
+        <w:t>2hrs testing, completion and writing this document</w:t>
       </w:r>
     </w:p>
     <w:p>
@@ -1484,6 +1337,119 @@
     </w:lvl>
   </w:abstractNum>
   <w:abstractNum w:abstractNumId="1" w15:restartNumberingAfterBreak="0">
+    <w:nsid w:val="4AE459C8"/>
+    <w:multiLevelType w:val="hybridMultilevel"/>
+    <w:tmpl w:val="17486AAC"/>
+    <w:lvl w:ilvl="0" w:tplc="04090001">
+      <w:start w:val="1"/>
+      <w:numFmt w:val="bullet"/>
+      <w:lvlText w:val=""/>
+      <w:lvlJc w:val="left"/>
+      <w:pPr>
+        <w:ind w:left="720" w:hanging="360"/>
+      </w:pPr>
+      <w:rPr>
+        <w:rFonts w:ascii="Symbol" w:hAnsi="Symbol" w:hint="default"/>
+      </w:rPr>
+    </w:lvl>
+    <w:lvl w:ilvl="1" w:tplc="04090003" w:tentative="1">
+      <w:start w:val="1"/>
+      <w:numFmt w:val="bullet"/>
+      <w:lvlText w:val="o"/>
+      <w:lvlJc w:val="left"/>
+      <w:pPr>
+        <w:ind w:left="1440" w:hanging="360"/>
+      </w:pPr>
+      <w:rPr>
+        <w:rFonts w:ascii="Courier New" w:hAnsi="Courier New" w:cs="Courier New" w:hint="default"/>
+      </w:rPr>
+    </w:lvl>
+    <w:lvl w:ilvl="2" w:tplc="04090005" w:tentative="1">
+      <w:start w:val="1"/>
+      <w:numFmt w:val="bullet"/>
+      <w:lvlText w:val=""/>
+      <w:lvlJc w:val="left"/>
+      <w:pPr>
+        <w:ind w:left="2160" w:hanging="360"/>
+      </w:pPr>
+      <w:rPr>
+        <w:rFonts w:ascii="Wingdings" w:hAnsi="Wingdings" w:hint="default"/>
+      </w:rPr>
+    </w:lvl>
+    <w:lvl w:ilvl="3" w:tplc="04090001" w:tentative="1">
+      <w:start w:val="1"/>
+      <w:numFmt w:val="bullet"/>
+      <w:lvlText w:val=""/>
+      <w:lvlJc w:val="left"/>
+      <w:pPr>
+        <w:ind w:left="2880" w:hanging="360"/>
+      </w:pPr>
+      <w:rPr>
+        <w:rFonts w:ascii="Symbol" w:hAnsi="Symbol" w:hint="default"/>
+      </w:rPr>
+    </w:lvl>
+    <w:lvl w:ilvl="4" w:tplc="04090003" w:tentative="1">
+      <w:start w:val="1"/>
+      <w:numFmt w:val="bullet"/>
+      <w:lvlText w:val="o"/>
+      <w:lvlJc w:val="left"/>
+      <w:pPr>
+        <w:ind w:left="3600" w:hanging="360"/>
+      </w:pPr>
+      <w:rPr>
+        <w:rFonts w:ascii="Courier New" w:hAnsi="Courier New" w:cs="Courier New" w:hint="default"/>
+      </w:rPr>
+    </w:lvl>
+    <w:lvl w:ilvl="5" w:tplc="04090005" w:tentative="1">
+      <w:start w:val="1"/>
+      <w:numFmt w:val="bullet"/>
+      <w:lvlText w:val=""/>
+      <w:lvlJc w:val="left"/>
+      <w:pPr>
+        <w:ind w:left="4320" w:hanging="360"/>
+      </w:pPr>
+      <w:rPr>
+        <w:rFonts w:ascii="Wingdings" w:hAnsi="Wingdings" w:hint="default"/>
+      </w:rPr>
+    </w:lvl>
+    <w:lvl w:ilvl="6" w:tplc="04090001" w:tentative="1">
+      <w:start w:val="1"/>
+      <w:numFmt w:val="bullet"/>
+      <w:lvlText w:val=""/>
+      <w:lvlJc w:val="left"/>
+      <w:pPr>
+        <w:ind w:left="5040" w:hanging="360"/>
+      </w:pPr>
+      <w:rPr>
+        <w:rFonts w:ascii="Symbol" w:hAnsi="Symbol" w:hint="default"/>
+      </w:rPr>
+    </w:lvl>
+    <w:lvl w:ilvl="7" w:tplc="04090003" w:tentative="1">
+      <w:start w:val="1"/>
+      <w:numFmt w:val="bullet"/>
+      <w:lvlText w:val="o"/>
+      <w:lvlJc w:val="left"/>
+      <w:pPr>
+        <w:ind w:left="5760" w:hanging="360"/>
+      </w:pPr>
+      <w:rPr>
+        <w:rFonts w:ascii="Courier New" w:hAnsi="Courier New" w:cs="Courier New" w:hint="default"/>
+      </w:rPr>
+    </w:lvl>
+    <w:lvl w:ilvl="8" w:tplc="04090005" w:tentative="1">
+      <w:start w:val="1"/>
+      <w:numFmt w:val="bullet"/>
+      <w:lvlText w:val=""/>
+      <w:lvlJc w:val="left"/>
+      <w:pPr>
+        <w:ind w:left="6480" w:hanging="360"/>
+      </w:pPr>
+      <w:rPr>
+        <w:rFonts w:ascii="Wingdings" w:hAnsi="Wingdings" w:hint="default"/>
+      </w:rPr>
+    </w:lvl>
+  </w:abstractNum>
+  <w:abstractNum w:abstractNumId="2" w15:restartNumberingAfterBreak="0">
     <w:nsid w:val="4DB554F3"/>
     <w:multiLevelType w:val="hybridMultilevel"/>
     <w:tmpl w:val="79E6F6A8"/>
@@ -1596,7 +1562,7 @@
       </w:rPr>
     </w:lvl>
   </w:abstractNum>
-  <w:abstractNum w:abstractNumId="2" w15:restartNumberingAfterBreak="0">
+  <w:abstractNum w:abstractNumId="3" w15:restartNumberingAfterBreak="0">
     <w:nsid w:val="58F32E09"/>
     <w:multiLevelType w:val="hybridMultilevel"/>
     <w:tmpl w:val="8C26EE5E"/>
@@ -1709,7 +1675,7 @@
       </w:rPr>
     </w:lvl>
   </w:abstractNum>
-  <w:abstractNum w:abstractNumId="3" w15:restartNumberingAfterBreak="0">
+  <w:abstractNum w:abstractNumId="4" w15:restartNumberingAfterBreak="0">
     <w:nsid w:val="6E377AEC"/>
     <w:multiLevelType w:val="hybridMultilevel"/>
     <w:tmpl w:val="EB20C2E8"/>
@@ -1822,7 +1788,7 @@
       </w:rPr>
     </w:lvl>
   </w:abstractNum>
-  <w:abstractNum w:abstractNumId="4" w15:restartNumberingAfterBreak="0">
+  <w:abstractNum w:abstractNumId="5" w15:restartNumberingAfterBreak="0">
     <w:nsid w:val="7EAD0041"/>
     <w:multiLevelType w:val="hybridMultilevel"/>
     <w:tmpl w:val="D4D6AC66"/>
@@ -1936,19 +1902,22 @@
     </w:lvl>
   </w:abstractNum>
   <w:num w:numId="1">
-    <w:abstractNumId w:val="1"/>
+    <w:abstractNumId w:val="2"/>
   </w:num>
   <w:num w:numId="2">
-    <w:abstractNumId w:val="2"/>
+    <w:abstractNumId w:val="3"/>
   </w:num>
   <w:num w:numId="3">
     <w:abstractNumId w:val="0"/>
   </w:num>
   <w:num w:numId="4">
+    <w:abstractNumId w:val="5"/>
+  </w:num>
+  <w:num w:numId="5">
     <w:abstractNumId w:val="4"/>
   </w:num>
-  <w:num w:numId="5">
-    <w:abstractNumId w:val="3"/>
+  <w:num w:numId="6">
+    <w:abstractNumId w:val="1"/>
   </w:num>
 </w:numbering>
 </file>

</xml_diff>